<commit_message>
Practical Project - OOP with Python
Practical Project - OOP with Python
</commit_message>
<xml_diff>
--- a/guess_the_number_oop/Description - Guess The Number.docx
+++ b/guess_the_number_oop/Description - Guess The Number.docx
@@ -309,6 +309,38 @@
           <w:szCs w:val="24"/>
         </w:rPr>
       </w:pPr>
+    </w:p>
+    <w:p>
+      <w:pPr>
+        <w:jc w:val="both"/>
+        <w:rPr>
+          <w:sz w:val="24"/>
+          <w:szCs w:val="24"/>
+        </w:rPr>
+      </w:pPr>
+      <w:r>
+        <w:rPr>
+          <w:sz w:val="24"/>
+          <w:szCs w:val="24"/>
+        </w:rPr>
+        <w:t xml:space="preserve">The code is a set of unit tests for the Guess </w:t>
+      </w:r>
+      <w:proofErr w:type="gramStart"/>
+      <w:r>
+        <w:rPr>
+          <w:sz w:val="24"/>
+          <w:szCs w:val="24"/>
+        </w:rPr>
+        <w:t>The</w:t>
+      </w:r>
+      <w:proofErr w:type="gramEnd"/>
+      <w:r>
+        <w:rPr>
+          <w:sz w:val="24"/>
+          <w:szCs w:val="24"/>
+        </w:rPr>
+        <w:t xml:space="preserve"> Number game. It checks if the game initializes correctly, if the guess method is working as expected when the player guesses a number higher or lower than the actual number, and if the game is won or lost when the player guesses the correct number or exceeds the maximum number of attempts.</w:t>
+      </w:r>
     </w:p>
     <w:p>
       <w:pPr>

</xml_diff>